<commit_message>
annexre update pg phd disable
</commit_message>
<xml_diff>
--- a/public/templates/Annexure.docx
+++ b/public/templates/Annexure.docx
@@ -1140,7 +1140,27 @@
           <w:szCs w:val="24"/>
           <w:lang w:val="en-GB"/>
         </w:rPr>
-        <w:t xml:space="preserve">Total number of PhD awarded in last </w:t>
+        <w:t xml:space="preserve">Total number of </w:t>
+      </w:r>
+      <w:r>
+        <w:rPr>
+          <w:rFonts w:ascii="Times New Roman" w:hAnsi="Times New Roman"/>
+          <w:b/>
+          <w:szCs w:val="24"/>
+          <w:lang w:val="en-GB"/>
+        </w:rPr>
+        <w:t>PG</w:t>
+      </w:r>
+      <w:bookmarkStart w:id="0" w:name="_GoBack"/>
+      <w:bookmarkEnd w:id="0"/>
+      <w:r>
+        <w:rPr>
+          <w:rFonts w:ascii="Times New Roman" w:hAnsi="Times New Roman"/>
+          <w:b/>
+          <w:szCs w:val="24"/>
+          <w:lang w:val="en-GB"/>
+        </w:rPr>
+        <w:t xml:space="preserve"> awarded in last </w:t>
       </w:r>
       <w:r>
         <w:rPr>
@@ -4273,8 +4293,6 @@
           <w:lang w:val="en-GB"/>
         </w:rPr>
       </w:pPr>
-      <w:bookmarkStart w:id="0" w:name="_GoBack"/>
-      <w:bookmarkEnd w:id="0"/>
       <w:r>
         <w:rPr>
           <w:rFonts w:ascii="Times New Roman" w:hAnsi="Times New Roman"/>
@@ -4285,6 +4303,7 @@
           <w:u w:val="single"/>
           <w:lang w:val="en-GB"/>
         </w:rPr>
+        <w:lastRenderedPageBreak/>
         <w:t>Annexure-</w:t>
       </w:r>
       <w:r>

</xml_diff>